<commit_message>
pushing unfinished card game lab
</commit_message>
<xml_diff>
--- a/Labs/Lab2/Post-Lab Write Up.docx
+++ b/Labs/Lab2/Post-Lab Write Up.docx
@@ -1,6 +1,6 @@
 
 <file path=word/document.xml><?xml version="1.0" encoding="utf-8"?>
-<w:document xmlns:wpc="http://schemas.microsoft.com/office/word/2010/wordprocessingCanvas" xmlns:cx="http://schemas.microsoft.com/office/drawing/2014/chartex" xmlns:cx1="http://schemas.microsoft.com/office/drawing/2015/9/8/chartex" xmlns:mc="http://schemas.openxmlformats.org/markup-compatibility/2006" xmlns:o="urn:schemas-microsoft-com:office:office" xmlns:r="http://schemas.openxmlformats.org/officeDocument/2006/relationships" xmlns:m="http://schemas.openxmlformats.org/officeDocument/2006/math" xmlns:v="urn:schemas-microsoft-com:vml" xmlns:wp14="http://schemas.microsoft.com/office/word/2010/wordprocessingDrawing" xmlns:wp="http://schemas.openxmlformats.org/drawingml/2006/wordprocessingDrawing" xmlns:w10="urn:schemas-microsoft-com:office:word" xmlns:w="http://schemas.openxmlformats.org/wordprocessingml/2006/main" xmlns:w14="http://schemas.microsoft.com/office/word/2010/wordml" xmlns:w15="http://schemas.microsoft.com/office/word/2012/wordml" xmlns:w16se="http://schemas.microsoft.com/office/word/2015/wordml/symex" xmlns:wpg="http://schemas.microsoft.com/office/word/2010/wordprocessingGroup" xmlns:wpi="http://schemas.microsoft.com/office/word/2010/wordprocessingInk" xmlns:wne="http://schemas.microsoft.com/office/word/2006/wordml" xmlns:wps="http://schemas.microsoft.com/office/word/2010/wordprocessingShape" mc:Ignorable="w14 w15 w16se wp14">
+<w:document xmlns:wpc="http://schemas.microsoft.com/office/word/2010/wordprocessingCanvas" xmlns:cx="http://schemas.microsoft.com/office/drawing/2014/chartex" xmlns:cx1="http://schemas.microsoft.com/office/drawing/2015/9/8/chartex" xmlns:cx2="http://schemas.microsoft.com/office/drawing/2015/10/21/chartex" xmlns:cx3="http://schemas.microsoft.com/office/drawing/2016/5/9/chartex" xmlns:cx4="http://schemas.microsoft.com/office/drawing/2016/5/10/chartex" xmlns:cx5="http://schemas.microsoft.com/office/drawing/2016/5/11/chartex" xmlns:cx6="http://schemas.microsoft.com/office/drawing/2016/5/12/chartex" xmlns:cx7="http://schemas.microsoft.com/office/drawing/2016/5/13/chartex" xmlns:cx8="http://schemas.microsoft.com/office/drawing/2016/5/14/chartex" xmlns:mc="http://schemas.openxmlformats.org/markup-compatibility/2006" xmlns:aink="http://schemas.microsoft.com/office/drawing/2016/ink" xmlns:am3d="http://schemas.microsoft.com/office/drawing/2017/model3d" xmlns:o="urn:schemas-microsoft-com:office:office" xmlns:r="http://schemas.openxmlformats.org/officeDocument/2006/relationships" xmlns:m="http://schemas.openxmlformats.org/officeDocument/2006/math" xmlns:v="urn:schemas-microsoft-com:vml" xmlns:wp14="http://schemas.microsoft.com/office/word/2010/wordprocessingDrawing" xmlns:wp="http://schemas.openxmlformats.org/drawingml/2006/wordprocessingDrawing" xmlns:w10="urn:schemas-microsoft-com:office:word" xmlns:w="http://schemas.openxmlformats.org/wordprocessingml/2006/main" xmlns:w14="http://schemas.microsoft.com/office/word/2010/wordml" xmlns:w15="http://schemas.microsoft.com/office/word/2012/wordml" xmlns:w16cex="http://schemas.microsoft.com/office/word/2018/wordml/cex" xmlns:w16cid="http://schemas.microsoft.com/office/word/2016/wordml/cid" xmlns:w16="http://schemas.microsoft.com/office/word/2018/wordml" xmlns:w16sdtdh="http://schemas.microsoft.com/office/word/2020/wordml/sdtdatahash" xmlns:w16se="http://schemas.microsoft.com/office/word/2015/wordml/symex" xmlns:wpg="http://schemas.microsoft.com/office/word/2010/wordprocessingGroup" xmlns:wpi="http://schemas.microsoft.com/office/word/2010/wordprocessingInk" xmlns:wne="http://schemas.microsoft.com/office/word/2006/wordml" xmlns:wps="http://schemas.microsoft.com/office/word/2010/wordprocessingShape" mc:Ignorable="w14 w15 w16se w16cid w16 w16cex w16sdtdh wp14">
   <w:body>
     <w:p>
       <w:pPr>
@@ -57,13 +57,12 @@
           <w:sz w:val="28"/>
         </w:rPr>
         <w:tab/>
-        <w:t>____________________________________</w:t>
       </w:r>
       <w:r>
         <w:rPr>
           <w:sz w:val="28"/>
         </w:rPr>
-        <w:t>________________</w:t>
+        <w:t>Dustin McClure</w:t>
       </w:r>
     </w:p>
     <w:p>
@@ -96,13 +95,13 @@
         <w:rPr>
           <w:sz w:val="28"/>
         </w:rPr>
-        <w:t>____________________________________</w:t>
+        <w:t xml:space="preserve">Lab 2 - </w:t>
       </w:r>
       <w:r>
         <w:rPr>
           <w:sz w:val="28"/>
         </w:rPr>
-        <w:t>________________</w:t>
+        <w:t>Critters</w:t>
       </w:r>
     </w:p>
     <w:p/>
@@ -118,15 +117,79 @@
         <w:t>Describe the process you went through to solve this problem (complete this lab)? 3 to 4 sentences should suffice.</w:t>
       </w:r>
     </w:p>
-    <w:p/>
-    <w:p/>
-    <w:p/>
-    <w:p/>
-    <w:p/>
-    <w:p/>
-    <w:p/>
-    <w:p/>
-    <w:p/>
+    <w:p>
+      <w:pPr>
+        <w:pStyle w:val="ListParagraph"/>
+      </w:pPr>
+      <w:r>
+        <w:t xml:space="preserve">This lab turned out to be pretty simple. I </w:t>
+      </w:r>
+      <w:r>
+        <w:t>already knew that each subclass would have the same general outline, so while we were talking about the lab in class on Friday I created th</w:t>
+      </w:r>
+      <w:r>
+        <w:t xml:space="preserve">e outline for each subclass. The </w:t>
+      </w:r>
+      <w:proofErr w:type="spellStart"/>
+      <w:r>
+        <w:t>getMove</w:t>
+      </w:r>
+      <w:proofErr w:type="spellEnd"/>
+      <w:r>
+        <w:t xml:space="preserve"> method was s</w:t>
+      </w:r>
+      <w:r>
+        <w:t xml:space="preserve">traightforward for each subclass and took little time to complete. </w:t>
+      </w:r>
+      <w:r>
+        <w:t xml:space="preserve">The only methods that were somewhat challenging were </w:t>
+      </w:r>
+      <w:proofErr w:type="spellStart"/>
+      <w:r>
+        <w:t>getColor</w:t>
+      </w:r>
+      <w:proofErr w:type="spellEnd"/>
+      <w:r>
+        <w:t xml:space="preserve"> and </w:t>
+      </w:r>
+      <w:proofErr w:type="spellStart"/>
+      <w:r>
+        <w:t>toString</w:t>
+      </w:r>
+      <w:proofErr w:type="spellEnd"/>
+      <w:r>
+        <w:t xml:space="preserve">, so for these I just </w:t>
+      </w:r>
+      <w:r>
+        <w:t xml:space="preserve">tried different things and tested frequently until it worked </w:t>
+      </w:r>
+      <w:r>
+        <w:rPr>
+          <mc:AlternateContent>
+            <mc:Choice Requires="w16se"/>
+            <mc:Fallback>
+              <w:rFonts w:ascii="Segoe UI Emoji" w:eastAsia="Segoe UI Emoji" w:hAnsi="Segoe UI Emoji" w:cs="Segoe UI Emoji"/>
+            </mc:Fallback>
+          </mc:AlternateContent>
+        </w:rPr>
+        <mc:AlternateContent>
+          <mc:Choice Requires="w16se">
+            <w16se:symEx w16se:font="Segoe UI Emoji" w16se:char="1F60A"/>
+          </mc:Choice>
+          <mc:Fallback>
+            <w:t>😊</w:t>
+          </mc:Fallback>
+        </mc:AlternateContent>
+      </w:r>
+      <w:r>
+        <w:t>.</w:t>
+      </w:r>
+    </w:p>
+    <w:p>
+      <w:pPr>
+        <w:pStyle w:val="ListParagraph"/>
+      </w:pPr>
+    </w:p>
     <w:p>
       <w:pPr>
         <w:pStyle w:val="ListParagraph"/>
@@ -139,16 +202,19 @@
         <w:t>What went well in this process?</w:t>
       </w:r>
     </w:p>
-    <w:p/>
-    <w:p/>
-    <w:p/>
-    <w:p/>
-    <w:p/>
-    <w:p/>
-    <w:p/>
-    <w:p/>
-    <w:p/>
-    <w:p/>
+    <w:p>
+      <w:pPr>
+        <w:pStyle w:val="ListParagraph"/>
+      </w:pPr>
+      <w:r>
+        <w:t>Pretty much everything. I was able to complete the lab (to specification I believe) in 1 night.</w:t>
+      </w:r>
+    </w:p>
+    <w:p>
+      <w:pPr>
+        <w:pStyle w:val="ListParagraph"/>
+      </w:pPr>
+    </w:p>
     <w:p>
       <w:pPr>
         <w:pStyle w:val="ListParagraph"/>
@@ -158,18 +224,23 @@
         </w:numPr>
       </w:pPr>
       <w:r>
-        <w:lastRenderedPageBreak/>
         <w:t>What was challenging/difficult in this process?</w:t>
       </w:r>
     </w:p>
-    <w:p/>
-    <w:p/>
-    <w:p/>
-    <w:p/>
-    <w:p/>
-    <w:p/>
-    <w:p/>
-    <w:p/>
+    <w:p>
+      <w:pPr>
+        <w:pStyle w:val="ListParagraph"/>
+      </w:pPr>
+      <w:r>
+        <w:t xml:space="preserve">I also hit a few snags with if/else if </w:t>
+      </w:r>
+      <w:r>
+        <w:t>statements</w:t>
+      </w:r>
+      <w:r>
+        <w:t>.</w:t>
+      </w:r>
+    </w:p>
     <w:p>
       <w:pPr>
         <w:pStyle w:val="ListParagraph"/>
@@ -182,15 +253,28 @@
         <w:t>Think about a particular challenge that you faced in this lab. What was this challenge? How did you work past that challenge and overcome it?</w:t>
       </w:r>
     </w:p>
-    <w:p/>
-    <w:p/>
-    <w:p/>
-    <w:p/>
-    <w:p/>
-    <w:p/>
-    <w:p/>
-    <w:p/>
-    <w:p/>
+    <w:p>
+      <w:pPr>
+        <w:pStyle w:val="ListParagraph"/>
+      </w:pPr>
+      <w:r>
+        <w:t xml:space="preserve">When I was working with a couple of if/else if statements </w:t>
+      </w:r>
+      <w:r>
+        <w:t xml:space="preserve">I was getting an error at run-time because they were ultimately not returning a value. </w:t>
+      </w:r>
+      <w:r>
+        <w:t>I realized that I had not accounted for a condition</w:t>
+      </w:r>
+      <w:r>
+        <w:t>, and I overcame this by adding an else at the end of my if/else.</w:t>
+      </w:r>
+    </w:p>
+    <w:p>
+      <w:pPr>
+        <w:pStyle w:val="ListParagraph"/>
+      </w:pPr>
+    </w:p>
     <w:p>
       <w:pPr>
         <w:pStyle w:val="ListParagraph"/>
@@ -203,14 +287,17 @@
         <w:t>What will you do differently in the future to avoid/overcome these challenges?</w:t>
       </w:r>
     </w:p>
-    <w:p/>
-    <w:p/>
-    <w:p/>
-    <w:p/>
-    <w:p/>
-    <w:p/>
-    <w:p/>
-    <w:p/>
+    <w:p>
+      <w:pPr>
+        <w:pStyle w:val="ListParagraph"/>
+      </w:pPr>
+      <w:r>
+        <w:t>I pretty much wrote all of the code for this lab in one sitting without much planning or testing at all. I</w:t>
+      </w:r>
+      <w:r>
+        <w:t>t probably would have helped if I actually planned and did mock-ups of each of the methods so that I could mentally step through them before trying to run them.</w:t>
+      </w:r>
+    </w:p>
     <w:p>
       <w:pPr>
         <w:pStyle w:val="ListParagraph"/>
@@ -220,19 +307,20 @@
         </w:numPr>
       </w:pPr>
       <w:r>
-        <w:lastRenderedPageBreak/>
         <w:t>What is something that you learned while working on this lab?</w:t>
       </w:r>
     </w:p>
-    <w:p/>
-    <w:p/>
-    <w:p/>
-    <w:p/>
-    <w:p/>
-    <w:p/>
-    <w:p/>
-    <w:p/>
-    <w:p/>
+    <w:p>
+      <w:pPr>
+        <w:pStyle w:val="ListParagraph"/>
+      </w:pPr>
+      <w:r>
+        <w:t>I learned about using @Override in my subclasses to let the compiler know that I am overriding a method from the superclass</w:t>
+      </w:r>
+      <w:r>
+        <w:t>.</w:t>
+      </w:r>
+    </w:p>
     <w:p>
       <w:pPr>
         <w:pStyle w:val="ListParagraph"/>
@@ -245,18 +333,20 @@
         <w:t>How can what you learned in this lab be applied to the real world?</w:t>
       </w:r>
     </w:p>
-    <w:p/>
-    <w:p/>
-    <w:p/>
-    <w:p/>
-    <w:p/>
-    <w:p/>
-    <w:p>
-      <w:bookmarkStart w:id="0" w:name="_GoBack"/>
-      <w:bookmarkEnd w:id="0"/>
-    </w:p>
-    <w:p/>
-    <w:p/>
+    <w:p>
+      <w:pPr>
+        <w:pStyle w:val="ListParagraph"/>
+      </w:pPr>
+      <w:r>
+        <w:t xml:space="preserve">I can see similar logic being applied to real-world simulations </w:t>
+      </w:r>
+      <w:r>
+        <w:t>that deal with things like game theory</w:t>
+      </w:r>
+      <w:r>
+        <w:t>.</w:t>
+      </w:r>
+    </w:p>
     <w:p>
       <w:pPr>
         <w:pStyle w:val="ListParagraph"/>
@@ -275,6 +365,17 @@
       <w:proofErr w:type="spellEnd"/>
       <w:r>
         <w:t>)</w:t>
+      </w:r>
+      <w:r>
+        <w:t xml:space="preserve"> </w:t>
+      </w:r>
+    </w:p>
+    <w:p>
+      <w:pPr>
+        <w:pStyle w:val="ListParagraph"/>
+      </w:pPr>
+      <w:r>
+        <w:t>I don’t think so.</w:t>
       </w:r>
     </w:p>
     <w:p/>
@@ -289,7 +390,7 @@
 </file>
 
 <file path=word/numbering.xml><?xml version="1.0" encoding="utf-8"?>
-<w:numbering xmlns:wpc="http://schemas.microsoft.com/office/word/2010/wordprocessingCanvas" xmlns:cx="http://schemas.microsoft.com/office/drawing/2014/chartex" xmlns:cx1="http://schemas.microsoft.com/office/drawing/2015/9/8/chartex" xmlns:mc="http://schemas.openxmlformats.org/markup-compatibility/2006" xmlns:o="urn:schemas-microsoft-com:office:office" xmlns:r="http://schemas.openxmlformats.org/officeDocument/2006/relationships" xmlns:m="http://schemas.openxmlformats.org/officeDocument/2006/math" xmlns:v="urn:schemas-microsoft-com:vml" xmlns:wp14="http://schemas.microsoft.com/office/word/2010/wordprocessingDrawing" xmlns:wp="http://schemas.openxmlformats.org/drawingml/2006/wordprocessingDrawing" xmlns:w10="urn:schemas-microsoft-com:office:word" xmlns:w="http://schemas.openxmlformats.org/wordprocessingml/2006/main" xmlns:w14="http://schemas.microsoft.com/office/word/2010/wordml" xmlns:w15="http://schemas.microsoft.com/office/word/2012/wordml" xmlns:w16se="http://schemas.microsoft.com/office/word/2015/wordml/symex" xmlns:wpg="http://schemas.microsoft.com/office/word/2010/wordprocessingGroup" xmlns:wpi="http://schemas.microsoft.com/office/word/2010/wordprocessingInk" xmlns:wne="http://schemas.microsoft.com/office/word/2006/wordml" xmlns:wps="http://schemas.microsoft.com/office/word/2010/wordprocessingShape" mc:Ignorable="w14 w15 w16se wp14">
+<w:numbering xmlns:wpc="http://schemas.microsoft.com/office/word/2010/wordprocessingCanvas" xmlns:cx="http://schemas.microsoft.com/office/drawing/2014/chartex" xmlns:cx1="http://schemas.microsoft.com/office/drawing/2015/9/8/chartex" xmlns:cx2="http://schemas.microsoft.com/office/drawing/2015/10/21/chartex" xmlns:cx3="http://schemas.microsoft.com/office/drawing/2016/5/9/chartex" xmlns:cx4="http://schemas.microsoft.com/office/drawing/2016/5/10/chartex" xmlns:cx5="http://schemas.microsoft.com/office/drawing/2016/5/11/chartex" xmlns:cx6="http://schemas.microsoft.com/office/drawing/2016/5/12/chartex" xmlns:cx7="http://schemas.microsoft.com/office/drawing/2016/5/13/chartex" xmlns:cx8="http://schemas.microsoft.com/office/drawing/2016/5/14/chartex" xmlns:mc="http://schemas.openxmlformats.org/markup-compatibility/2006" xmlns:aink="http://schemas.microsoft.com/office/drawing/2016/ink" xmlns:am3d="http://schemas.microsoft.com/office/drawing/2017/model3d" xmlns:o="urn:schemas-microsoft-com:office:office" xmlns:r="http://schemas.openxmlformats.org/officeDocument/2006/relationships" xmlns:m="http://schemas.openxmlformats.org/officeDocument/2006/math" xmlns:v="urn:schemas-microsoft-com:vml" xmlns:wp14="http://schemas.microsoft.com/office/word/2010/wordprocessingDrawing" xmlns:wp="http://schemas.openxmlformats.org/drawingml/2006/wordprocessingDrawing" xmlns:w10="urn:schemas-microsoft-com:office:word" xmlns:w="http://schemas.openxmlformats.org/wordprocessingml/2006/main" xmlns:w14="http://schemas.microsoft.com/office/word/2010/wordml" xmlns:w15="http://schemas.microsoft.com/office/word/2012/wordml" xmlns:w16cex="http://schemas.microsoft.com/office/word/2018/wordml/cex" xmlns:w16cid="http://schemas.microsoft.com/office/word/2016/wordml/cid" xmlns:w16="http://schemas.microsoft.com/office/word/2018/wordml" xmlns:w16sdtdh="http://schemas.microsoft.com/office/word/2020/wordml/sdtdatahash" xmlns:w16se="http://schemas.microsoft.com/office/word/2015/wordml/symex" xmlns:wpg="http://schemas.microsoft.com/office/word/2010/wordprocessingGroup" xmlns:wpi="http://schemas.microsoft.com/office/word/2010/wordprocessingInk" xmlns:wne="http://schemas.microsoft.com/office/word/2006/wordml" xmlns:wps="http://schemas.microsoft.com/office/word/2010/wordprocessingShape" mc:Ignorable="w14 w15 w16se w16cid w16 w16cex w16sdtdh wp14">
   <w:abstractNum w:abstractNumId="0" w15:restartNumberingAfterBreak="0">
     <w:nsid w:val="39C74BD3"/>
     <w:multiLevelType w:val="hybridMultilevel"/>
@@ -557,20 +658,20 @@
       </w:pPr>
     </w:lvl>
   </w:abstractNum>
-  <w:num w:numId="1">
+  <w:num w:numId="1" w16cid:durableId="299069701">
     <w:abstractNumId w:val="1"/>
   </w:num>
-  <w:num w:numId="2">
+  <w:num w:numId="2" w16cid:durableId="1855923367">
     <w:abstractNumId w:val="2"/>
   </w:num>
-  <w:num w:numId="3">
+  <w:num w:numId="3" w16cid:durableId="1729113747">
     <w:abstractNumId w:val="0"/>
   </w:num>
 </w:numbering>
 </file>
 
 <file path=word/styles.xml><?xml version="1.0" encoding="utf-8"?>
-<w:styles xmlns:mc="http://schemas.openxmlformats.org/markup-compatibility/2006" xmlns:r="http://schemas.openxmlformats.org/officeDocument/2006/relationships" xmlns:w="http://schemas.openxmlformats.org/wordprocessingml/2006/main" xmlns:w14="http://schemas.microsoft.com/office/word/2010/wordml" xmlns:w15="http://schemas.microsoft.com/office/word/2012/wordml" xmlns:w16se="http://schemas.microsoft.com/office/word/2015/wordml/symex" mc:Ignorable="w14 w15 w16se">
+<w:styles xmlns:mc="http://schemas.openxmlformats.org/markup-compatibility/2006" xmlns:r="http://schemas.openxmlformats.org/officeDocument/2006/relationships" xmlns:w="http://schemas.openxmlformats.org/wordprocessingml/2006/main" xmlns:w14="http://schemas.microsoft.com/office/word/2010/wordml" xmlns:w15="http://schemas.microsoft.com/office/word/2012/wordml" xmlns:w16cex="http://schemas.microsoft.com/office/word/2018/wordml/cex" xmlns:w16cid="http://schemas.microsoft.com/office/word/2016/wordml/cid" xmlns:w16="http://schemas.microsoft.com/office/word/2018/wordml" xmlns:w16sdtdh="http://schemas.microsoft.com/office/word/2020/wordml/sdtdatahash" xmlns:w16se="http://schemas.microsoft.com/office/word/2015/wordml/symex" mc:Ignorable="w14 w15 w16se w16cid w16 w16cex w16sdtdh">
   <w:docDefaults>
     <w:rPrDefault>
       <w:rPr>
@@ -586,7 +687,7 @@
       </w:pPr>
     </w:pPrDefault>
   </w:docDefaults>
-  <w:latentStyles w:defLockedState="0" w:defUIPriority="99" w:defSemiHidden="0" w:defUnhideWhenUsed="0" w:defQFormat="0" w:count="371">
+  <w:latentStyles w:defLockedState="0" w:defUIPriority="99" w:defSemiHidden="0" w:defUnhideWhenUsed="0" w:defQFormat="0" w:count="376">
     <w:lsdException w:name="Normal" w:uiPriority="0" w:qFormat="1"/>
     <w:lsdException w:name="heading 1" w:uiPriority="9" w:qFormat="1"/>
     <w:lsdException w:name="heading 2" w:semiHidden="1" w:uiPriority="9" w:unhideWhenUsed="1" w:qFormat="1"/>
@@ -692,7 +793,6 @@
     <w:lsdException w:name="HTML Sample" w:semiHidden="1" w:unhideWhenUsed="1"/>
     <w:lsdException w:name="HTML Typewriter" w:semiHidden="1" w:unhideWhenUsed="1"/>
     <w:lsdException w:name="HTML Variable" w:semiHidden="1" w:unhideWhenUsed="1"/>
-    <w:lsdException w:name="Normal Table" w:semiHidden="1" w:unhideWhenUsed="1"/>
     <w:lsdException w:name="annotation subject" w:semiHidden="1" w:unhideWhenUsed="1"/>
     <w:lsdException w:name="No List" w:semiHidden="1" w:unhideWhenUsed="1"/>
     <w:lsdException w:name="Outline List 1" w:semiHidden="1" w:unhideWhenUsed="1"/>
@@ -735,11 +835,8 @@
     <w:lsdException w:name="Table Contemporary" w:semiHidden="1" w:unhideWhenUsed="1"/>
     <w:lsdException w:name="Table Elegant" w:semiHidden="1" w:unhideWhenUsed="1"/>
     <w:lsdException w:name="Table Professional" w:semiHidden="1" w:unhideWhenUsed="1"/>
-    <w:lsdException w:name="Table Subtle 1" w:semiHidden="1" w:unhideWhenUsed="1"/>
     <w:lsdException w:name="Table Subtle 2" w:semiHidden="1" w:unhideWhenUsed="1"/>
     <w:lsdException w:name="Table Web 1" w:semiHidden="1" w:unhideWhenUsed="1"/>
-    <w:lsdException w:name="Table Web 2" w:semiHidden="1" w:unhideWhenUsed="1"/>
-    <w:lsdException w:name="Table Web 3" w:semiHidden="1" w:unhideWhenUsed="1"/>
     <w:lsdException w:name="Balloon Text" w:semiHidden="1" w:unhideWhenUsed="1"/>
     <w:lsdException w:name="Table Grid" w:uiPriority="39"/>
     <w:lsdException w:name="Table Theme" w:semiHidden="1" w:unhideWhenUsed="1"/>
@@ -958,6 +1055,11 @@
     <w:lsdException w:name="List Table 5 Dark Accent 6" w:uiPriority="50"/>
     <w:lsdException w:name="List Table 6 Colorful Accent 6" w:uiPriority="51"/>
     <w:lsdException w:name="List Table 7 Colorful Accent 6" w:uiPriority="52"/>
+    <w:lsdException w:name="Mention" w:semiHidden="1" w:unhideWhenUsed="1"/>
+    <w:lsdException w:name="Smart Hyperlink" w:semiHidden="1" w:unhideWhenUsed="1"/>
+    <w:lsdException w:name="Hashtag" w:semiHidden="1" w:unhideWhenUsed="1"/>
+    <w:lsdException w:name="Unresolved Mention" w:semiHidden="1" w:unhideWhenUsed="1"/>
+    <w:lsdException w:name="Smart Link" w:semiHidden="1" w:unhideWhenUsed="1"/>
   </w:latentStyles>
   <w:style w:type="paragraph" w:default="1" w:styleId="Normal">
     <w:name w:val="Normal"/>

</xml_diff>